<commit_message>
adding links to activities
</commit_message>
<xml_diff>
--- a/Aprendizaje_Automatico/Actividad-1/Actividad 1 - Ruben Alejandro Deambrossi.docx
+++ b/Aprendizaje_Automatico/Actividad-1/Actividad 1 - Ruben Alejandro Deambrossi.docx
@@ -2589,9 +2589,43 @@
     <w:p>
       <w:pPr>
         <w:spacing w:line="360" w:lineRule="auto"/>
-        <w:jc w:val="both"/>
-        <w:rPr>
-          <w:rFonts w:ascii="Arial" w:hAnsi="Arial" w:cs="Arial"/>
+        <w:rPr>
+          <w:rFonts w:ascii="Arial" w:hAnsi="Arial" w:cs="Arial"/>
+          <w:lang w:val="en-US"/>
+        </w:rPr>
+      </w:pPr>
+      <w:r>
+        <w:rPr>
+          <w:rFonts w:ascii="Arial" w:hAnsi="Arial" w:cs="Arial"/>
+          <w:lang w:val="en-US"/>
+        </w:rPr>
+        <w:t xml:space="preserve">Link: </w:t>
+      </w:r>
+      <w:hyperlink r:id="rId7" w:history="1">
+        <w:r>
+          <w:rPr>
+            <w:rStyle w:val="Hyperlink"/>
+            <w:rFonts w:ascii="Arial" w:hAnsi="Arial" w:cs="Arial"/>
+            <w:lang w:val="en-US"/>
+          </w:rPr>
+          <w:t>https://github.com/Robbende/tecm-ai-master/blob/main/Aprendizaje_Automatico/Actividad-1/Act-1.3.ipynb</w:t>
+        </w:r>
+      </w:hyperlink>
+      <w:r>
+        <w:rPr>
+          <w:rFonts w:ascii="Arial" w:hAnsi="Arial" w:cs="Arial"/>
+          <w:lang w:val="en-US"/>
+        </w:rPr>
+        <w:t xml:space="preserve"> </w:t>
+      </w:r>
+    </w:p>
+    <w:p>
+      <w:pPr>
+        <w:spacing w:line="360" w:lineRule="auto"/>
+        <w:jc w:val="both"/>
+        <w:rPr>
+          <w:rFonts w:ascii="Arial" w:hAnsi="Arial" w:cs="Arial"/>
+          <w:lang w:val="en-US"/>
         </w:rPr>
       </w:pPr>
     </w:p>
@@ -2742,6 +2776,7 @@
               <w:rPr>
                 <w:rFonts w:ascii="Arial" w:hAnsi="Arial" w:cs="Arial"/>
               </w:rPr>
+              <w:lastRenderedPageBreak/>
               <w:t>MathLab</w:t>
             </w:r>
             <w:proofErr w:type="spellEnd"/>
@@ -2775,14 +2810,7 @@
               <w:rPr>
                 <w:rFonts w:ascii="Arial" w:hAnsi="Arial" w:cs="Arial"/>
               </w:rPr>
-              <w:t xml:space="preserve">sistemas de </w:t>
-            </w:r>
-            <w:r>
-              <w:rPr>
-                <w:rFonts w:ascii="Arial" w:hAnsi="Arial" w:cs="Arial"/>
-              </w:rPr>
-              <w:lastRenderedPageBreak/>
-              <w:t>control, comunicación, finanzas, robótica, inteligencia artificial, entre otros.</w:t>
+              <w:t>sistemas de control, comunicación, finanzas, robótica, inteligencia artificial, entre otros.</w:t>
             </w:r>
             <w:r>
               <w:rPr>
@@ -2822,7 +2850,6 @@
               <w:rPr>
                 <w:rFonts w:ascii="Arial" w:hAnsi="Arial" w:cs="Arial"/>
               </w:rPr>
-              <w:lastRenderedPageBreak/>
               <w:t>Julia</w:t>
             </w:r>
           </w:p>
@@ -3143,20 +3170,43 @@
     <w:p>
       <w:pPr>
         <w:spacing w:line="360" w:lineRule="auto"/>
-        <w:ind w:left="360"/>
-        <w:jc w:val="both"/>
-        <w:rPr>
-          <w:rFonts w:ascii="Arial" w:hAnsi="Arial" w:cs="Arial"/>
-        </w:rPr>
-      </w:pPr>
+        <w:rPr>
+          <w:rFonts w:ascii="Arial" w:hAnsi="Arial" w:cs="Arial"/>
+          <w:lang w:val="en-US"/>
+        </w:rPr>
+      </w:pPr>
+      <w:r>
+        <w:rPr>
+          <w:rFonts w:ascii="Arial" w:hAnsi="Arial" w:cs="Arial"/>
+          <w:lang w:val="en-US"/>
+        </w:rPr>
+        <w:t xml:space="preserve">Link: </w:t>
+      </w:r>
+      <w:hyperlink r:id="rId8" w:history="1">
+        <w:r>
+          <w:rPr>
+            <w:rStyle w:val="Hyperlink"/>
+            <w:rFonts w:ascii="Arial" w:hAnsi="Arial" w:cs="Arial"/>
+            <w:lang w:val="en-US"/>
+          </w:rPr>
+          <w:t>https://github.com/Robbende/tecm-ai-master/blob/main/Aprendizaje_Automatico/Actividad-1/Act-1.5.ipynb</w:t>
+        </w:r>
+      </w:hyperlink>
+      <w:r>
+        <w:rPr>
+          <w:rFonts w:ascii="Arial" w:hAnsi="Arial" w:cs="Arial"/>
+          <w:lang w:val="en-US"/>
+        </w:rPr>
+        <w:t xml:space="preserve"> </w:t>
+      </w:r>
     </w:p>
     <w:sectPr>
-      <w:headerReference w:type="even" r:id="rId7"/>
-      <w:headerReference w:type="default" r:id="rId8"/>
-      <w:footerReference w:type="even" r:id="rId9"/>
-      <w:footerReference w:type="default" r:id="rId10"/>
-      <w:headerReference w:type="first" r:id="rId11"/>
-      <w:footerReference w:type="first" r:id="rId12"/>
+      <w:headerReference w:type="even" r:id="rId9"/>
+      <w:headerReference w:type="default" r:id="rId10"/>
+      <w:footerReference w:type="even" r:id="rId11"/>
+      <w:footerReference w:type="default" r:id="rId12"/>
+      <w:headerReference w:type="first" r:id="rId13"/>
+      <w:footerReference w:type="first" r:id="rId14"/>
       <w:pgSz w:w="11906" w:h="16838"/>
       <w:pgMar w:top="1417" w:right="1701" w:bottom="1417" w:left="1701" w:header="708" w:footer="708" w:gutter="0"/>
       <w:cols w:space="708"/>

</xml_diff>